<commit_message>
Renaming conditionsCombination to conditionsPermutation
</commit_message>
<xml_diff>
--- a/CheKiPEUQ/InfoGainMatrixObjectsStructure.docx
+++ b/CheKiPEUQ/InfoGainMatrixObjectsStructure.docx
@@ -1,6 +1,6 @@
 
 <file path=word/document.xml><?xml version="1.0" encoding="utf-8"?>
-<w:document xmlns:wpc="http://schemas.microsoft.com/office/word/2010/wordprocessingCanvas" xmlns:cx="http://schemas.microsoft.com/office/drawing/2014/chartex" xmlns:cx1="http://schemas.microsoft.com/office/drawing/2015/9/8/chartex" xmlns:cx2="http://schemas.microsoft.com/office/drawing/2015/10/21/chartex" xmlns:cx3="http://schemas.microsoft.com/office/drawing/2016/5/9/chartex" xmlns:cx4="http://schemas.microsoft.com/office/drawing/2016/5/10/chartex" xmlns:cx5="http://schemas.microsoft.com/office/drawing/2016/5/11/chartex" xmlns:cx6="http://schemas.microsoft.com/office/drawing/2016/5/12/chartex" xmlns:cx7="http://schemas.microsoft.com/office/drawing/2016/5/13/chartex" xmlns:cx8="http://schemas.microsoft.com/office/drawing/2016/5/14/chartex" xmlns:mc="http://schemas.openxmlformats.org/markup-compatibility/2006" xmlns:aink="http://schemas.microsoft.com/office/drawing/2016/ink" xmlns:am3d="http://schemas.microsoft.com/office/drawing/2017/model3d" xmlns:o="urn:schemas-microsoft-com:office:office" xmlns:r="http://schemas.openxmlformats.org/officeDocument/2006/relationships" xmlns:m="http://schemas.openxmlformats.org/officeDocument/2006/math" xmlns:v="urn:schemas-microsoft-com:vml" xmlns:wp14="http://schemas.microsoft.com/office/word/2010/wordprocessingDrawing" xmlns:wp="http://schemas.openxmlformats.org/drawingml/2006/wordprocessingDrawing" xmlns:w10="urn:schemas-microsoft-com:office:word" xmlns:w="http://schemas.openxmlformats.org/wordprocessingml/2006/main" xmlns:w14="http://schemas.microsoft.com/office/word/2010/wordml" xmlns:w15="http://schemas.microsoft.com/office/word/2012/wordml" xmlns:w16cid="http://schemas.microsoft.com/office/word/2016/wordml/cid" xmlns:w16se="http://schemas.microsoft.com/office/word/2015/wordml/symex" xmlns:wpg="http://schemas.microsoft.com/office/word/2010/wordprocessingGroup" xmlns:wpi="http://schemas.microsoft.com/office/word/2010/wordprocessingInk" xmlns:wne="http://schemas.microsoft.com/office/word/2006/wordml" xmlns:wps="http://schemas.microsoft.com/office/word/2010/wordprocessingShape" mc:Ignorable="w14 w15 w16se w16cid wp14">
+<w:document xmlns:wpc="http://schemas.microsoft.com/office/word/2010/wordprocessingCanvas" xmlns:cx="http://schemas.microsoft.com/office/drawing/2014/chartex" xmlns:cx1="http://schemas.microsoft.com/office/drawing/2015/9/8/chartex" xmlns:cx2="http://schemas.microsoft.com/office/drawing/2015/10/21/chartex" xmlns:cx3="http://schemas.microsoft.com/office/drawing/2016/5/9/chartex" xmlns:cx4="http://schemas.microsoft.com/office/drawing/2016/5/10/chartex" xmlns:cx5="http://schemas.microsoft.com/office/drawing/2016/5/11/chartex" xmlns:cx6="http://schemas.microsoft.com/office/drawing/2016/5/12/chartex" xmlns:cx7="http://schemas.microsoft.com/office/drawing/2016/5/13/chartex" xmlns:cx8="http://schemas.microsoft.com/office/drawing/2016/5/14/chartex" xmlns:mc="http://schemas.openxmlformats.org/markup-compatibility/2006" xmlns:aink="http://schemas.microsoft.com/office/drawing/2016/ink" xmlns:am3d="http://schemas.microsoft.com/office/drawing/2017/model3d" xmlns:o="urn:schemas-microsoft-com:office:office" xmlns:r="http://schemas.openxmlformats.org/officeDocument/2006/relationships" xmlns:m="http://schemas.openxmlformats.org/officeDocument/2006/math" xmlns:v="urn:schemas-microsoft-com:vml" xmlns:wp14="http://schemas.microsoft.com/office/word/2010/wordprocessingDrawing" xmlns:wp="http://schemas.openxmlformats.org/drawingml/2006/wordprocessingDrawing" xmlns:w10="urn:schemas-microsoft-com:office:word" xmlns:w="http://schemas.openxmlformats.org/wordprocessingml/2006/main" xmlns:w14="http://schemas.microsoft.com/office/word/2010/wordml" xmlns:w15="http://schemas.microsoft.com/office/word/2012/wordml" xmlns:w16cex="http://schemas.microsoft.com/office/word/2018/wordml/cex" xmlns:w16cid="http://schemas.microsoft.com/office/word/2016/wordml/cid" xmlns:w16="http://schemas.microsoft.com/office/word/2018/wordml" xmlns:w16se="http://schemas.microsoft.com/office/word/2015/wordml/symex" xmlns:wpg="http://schemas.microsoft.com/office/word/2010/wordprocessingGroup" xmlns:wpi="http://schemas.microsoft.com/office/word/2010/wordprocessingInk" xmlns:wne="http://schemas.microsoft.com/office/word/2006/wordml" xmlns:wps="http://schemas.microsoft.com/office/word/2010/wordprocessingShape" mc:Ignorable="w14 w15 w16se w16cid w16 w16cex wp14">
   <w:body>
     <w:p/>
     <w:p>
@@ -48,7 +48,23 @@
           <w:rFonts w:ascii="Arial" w:hAnsi="Arial" w:cs="Arial"/>
           <w:color w:val="00B050"/>
         </w:rPr>
-        <w:t xml:space="preserve">  This is an info_gain matri</w:t>
+        <w:t xml:space="preserve">  This is an </w:t>
+      </w:r>
+      <w:proofErr w:type="spellStart"/>
+      <w:r>
+        <w:rPr>
+          <w:rFonts w:ascii="Arial" w:hAnsi="Arial" w:cs="Arial"/>
+          <w:color w:val="00B050"/>
+        </w:rPr>
+        <w:t>info_gain</w:t>
+      </w:r>
+      <w:proofErr w:type="spellEnd"/>
+      <w:r>
+        <w:rPr>
+          <w:rFonts w:ascii="Arial" w:hAnsi="Arial" w:cs="Arial"/>
+          <w:color w:val="00B050"/>
+        </w:rPr>
+        <w:t xml:space="preserve"> matri</w:t>
       </w:r>
       <w:r>
         <w:rPr>
@@ -84,7 +100,23 @@
           <w:rFonts w:ascii="Arial" w:hAnsi="Arial" w:cs="Arial"/>
           <w:color w:val="00B050"/>
         </w:rPr>
-        <w:t>This is a sum of the individual parameter info_gain matrices</w:t>
+        <w:t xml:space="preserve">This is a sum of the individual parameter </w:t>
+      </w:r>
+      <w:proofErr w:type="spellStart"/>
+      <w:r>
+        <w:rPr>
+          <w:rFonts w:ascii="Arial" w:hAnsi="Arial" w:cs="Arial"/>
+          <w:color w:val="00B050"/>
+        </w:rPr>
+        <w:t>info_gain</w:t>
+      </w:r>
+      <w:proofErr w:type="spellEnd"/>
+      <w:r>
+        <w:rPr>
+          <w:rFonts w:ascii="Arial" w:hAnsi="Arial" w:cs="Arial"/>
+          <w:color w:val="00B050"/>
+        </w:rPr>
+        <w:t xml:space="preserve"> matrices</w:t>
       </w:r>
     </w:p>
     <w:p>
@@ -132,21 +164,30 @@
           <w:rFonts w:ascii="Arial" w:hAnsi="Arial" w:cs="Arial"/>
           <w:color w:val="FF0000"/>
         </w:rPr>
-        <w:t xml:space="preserve">  This an info_gain matrix </w:t>
-      </w:r>
-      <w:r>
-        <w:rPr>
-          <w:rFonts w:ascii="Arial" w:hAnsi="Arial" w:cs="Arial"/>
-          <w:color w:val="FF0000"/>
-        </w:rPr>
-        <w:t>for an individual parameter</w:t>
-      </w:r>
-      <w:r>
-        <w:rPr>
-          <w:rFonts w:ascii="Arial" w:hAnsi="Arial" w:cs="Arial"/>
-          <w:color w:val="FF0000"/>
-        </w:rPr>
-        <w:t xml:space="preserve"> </w:t>
+        <w:t xml:space="preserve">  This an </w:t>
+      </w:r>
+      <w:proofErr w:type="spellStart"/>
+      <w:r>
+        <w:rPr>
+          <w:rFonts w:ascii="Arial" w:hAnsi="Arial" w:cs="Arial"/>
+          <w:color w:val="FF0000"/>
+        </w:rPr>
+        <w:t>info_gain</w:t>
+      </w:r>
+      <w:proofErr w:type="spellEnd"/>
+      <w:r>
+        <w:rPr>
+          <w:rFonts w:ascii="Arial" w:hAnsi="Arial" w:cs="Arial"/>
+          <w:color w:val="FF0000"/>
+        </w:rPr>
+        <w:t xml:space="preserve"> matrix </w:t>
+      </w:r>
+      <w:r>
+        <w:rPr>
+          <w:rFonts w:ascii="Arial" w:hAnsi="Arial" w:cs="Arial"/>
+          <w:color w:val="FF0000"/>
+        </w:rPr>
+        <w:t xml:space="preserve">for an individual parameter </w:t>
       </w:r>
       <w:r>
         <w:rPr>
@@ -196,21 +237,23 @@
           <w:rFonts w:ascii="Arial" w:hAnsi="Arial" w:cs="Arial"/>
           <w:color w:val="FF0000"/>
         </w:rPr>
-        <w:t>This is a sum of the individual parameter info_gain matrices</w:t>
-      </w:r>
-      <w:r>
-        <w:rPr>
-          <w:rFonts w:ascii="Arial" w:hAnsi="Arial" w:cs="Arial"/>
-          <w:color w:val="FF0000"/>
-        </w:rPr>
-        <w:t xml:space="preserve"> </w:t>
-      </w:r>
-      <w:r>
-        <w:rPr>
-          <w:rFonts w:ascii="Arial" w:hAnsi="Arial" w:cs="Arial"/>
-          <w:color w:val="FF0000"/>
-        </w:rPr>
-        <w:t xml:space="preserve">under different </w:t>
+        <w:t xml:space="preserve">This is a sum of the individual parameter </w:t>
+      </w:r>
+      <w:proofErr w:type="spellStart"/>
+      <w:r>
+        <w:rPr>
+          <w:rFonts w:ascii="Arial" w:hAnsi="Arial" w:cs="Arial"/>
+          <w:color w:val="FF0000"/>
+        </w:rPr>
+        <w:t>info_gain</w:t>
+      </w:r>
+      <w:proofErr w:type="spellEnd"/>
+      <w:r>
+        <w:rPr>
+          <w:rFonts w:ascii="Arial" w:hAnsi="Arial" w:cs="Arial"/>
+          <w:color w:val="FF0000"/>
+        </w:rPr>
+        <w:t xml:space="preserve"> matrices under different </w:t>
       </w:r>
       <w:r>
         <w:rPr>
@@ -349,7 +392,15 @@
     </w:p>
     <w:p>
       <w:r>
-        <w:t>Inside doMetropolisHastings():</w:t>
+        <w:t xml:space="preserve">Inside </w:t>
+      </w:r>
+      <w:proofErr w:type="spellStart"/>
+      <w:r>
+        <w:t>doMetropolisHastings</w:t>
+      </w:r>
+      <w:proofErr w:type="spellEnd"/>
+      <w:r>
+        <w:t>():</w:t>
       </w:r>
     </w:p>
     <w:p>
@@ -358,9 +409,19 @@
           <w:rFonts w:ascii="Arial" w:hAnsi="Arial" w:cs="Arial"/>
         </w:rPr>
       </w:pPr>
-      <w:r>
-        <w:t>self.info_gain_each_parameter = self.info_gain_KL_each_parameter</w:t>
-      </w:r>
+      <w:proofErr w:type="spellStart"/>
+      <w:r>
+        <w:t>self.info_gain_each_parameter</w:t>
+      </w:r>
+      <w:proofErr w:type="spellEnd"/>
+      <w:r>
+        <w:t xml:space="preserve"> = </w:t>
+      </w:r>
+      <w:proofErr w:type="spellStart"/>
+      <w:r>
+        <w:t>self.info_gain_KL_each_parameter</w:t>
+      </w:r>
+      <w:proofErr w:type="spellEnd"/>
       <w:r>
         <w:t xml:space="preserve"> </w:t>
       </w:r>
@@ -413,9 +474,19 @@
           <w:rFonts w:ascii="Arial" w:hAnsi="Arial" w:cs="Arial"/>
         </w:rPr>
       </w:pPr>
-      <w:r>
-        <w:t>self.info_gain = self.info_gain_KL</w:t>
-      </w:r>
+      <w:proofErr w:type="spellStart"/>
+      <w:r>
+        <w:t>self.info_gain</w:t>
+      </w:r>
+      <w:proofErr w:type="spellEnd"/>
+      <w:r>
+        <w:t xml:space="preserve"> = </w:t>
+      </w:r>
+      <w:proofErr w:type="spellStart"/>
+      <w:r>
+        <w:t>self.info_gain_KL</w:t>
+      </w:r>
+      <w:proofErr w:type="spellEnd"/>
       <w:r>
         <w:t xml:space="preserve"> </w:t>
       </w:r>
@@ -457,11 +528,27 @@
       <w:r>
         <w:t xml:space="preserve">Inside </w:t>
       </w:r>
+      <w:proofErr w:type="spellStart"/>
       <w:r>
         <w:t>doeGetInfoGainMatrix</w:t>
       </w:r>
-      <w:r>
-        <w:t>(): it calls doMetropolisHastings a bunch of times. There is an array which is the conditions combination, which I’ll call “c”.</w:t>
+      <w:proofErr w:type="spellEnd"/>
+      <w:r>
+        <w:t xml:space="preserve">(): it calls </w:t>
+      </w:r>
+      <w:proofErr w:type="spellStart"/>
+      <w:r>
+        <w:t>doMetropolisHastings</w:t>
+      </w:r>
+      <w:proofErr w:type="spellEnd"/>
+      <w:r>
+        <w:t xml:space="preserve"> a bunch of times. There is an array which is the conditions </w:t>
+      </w:r>
+      <w:r>
+        <w:t>permutation</w:t>
+      </w:r>
+      <w:r>
+        <w:t>, which I’ll call “c”.</w:t>
       </w:r>
     </w:p>
     <w:p>
@@ -470,21 +557,28 @@
           <w:rFonts w:ascii="Arial" w:hAnsi="Arial" w:cs="Arial"/>
         </w:rPr>
       </w:pPr>
-      <w:r>
-        <w:t>conditionsCombinationAndInfoGain</w:t>
-      </w:r>
-      <w:r>
-        <w:t xml:space="preserve"> [Sum] = </w:t>
-      </w:r>
-      <w:r>
-        <w:t>[</w:t>
-      </w:r>
+      <w:proofErr w:type="spellStart"/>
+      <w:r>
+        <w:t>conditions</w:t>
+      </w:r>
+      <w:r>
+        <w:t>Permutation</w:t>
+      </w:r>
+      <w:r>
+        <w:t>AndInfoGain</w:t>
+      </w:r>
+      <w:proofErr w:type="spellEnd"/>
+      <w:r>
+        <w:t xml:space="preserve"> [Sum] = [</w:t>
+      </w:r>
+      <w:proofErr w:type="spellStart"/>
       <w:r>
         <w:t>c</w:t>
       </w:r>
       <w:r>
         <w:t>N</w:t>
       </w:r>
+      <w:proofErr w:type="spellEnd"/>
       <w:r>
         <w:t>,</w:t>
       </w:r>
@@ -503,6 +597,7 @@
       </w:r>
     </w:p>
     <w:p>
+      <w:proofErr w:type="spellStart"/>
       <w:r>
         <w:rPr>
           <w:rFonts w:ascii="Arial" w:hAnsi="Arial" w:cs="Arial"/>
@@ -513,7 +608,14 @@
         <w:rPr>
           <w:rFonts w:ascii="Arial" w:hAnsi="Arial" w:cs="Arial"/>
         </w:rPr>
-        <w:t xml:space="preserve">info_gain_matrix </w:t>
+        <w:t>info_gain_matrix</w:t>
+      </w:r>
+      <w:proofErr w:type="spellEnd"/>
+      <w:r>
+        <w:rPr>
+          <w:rFonts w:ascii="Arial" w:hAnsi="Arial" w:cs="Arial"/>
+        </w:rPr>
+        <w:t xml:space="preserve"> </w:t>
       </w:r>
       <w:r>
         <w:rPr>
@@ -527,11 +629,19 @@
         </w:rPr>
         <w:t xml:space="preserve"> </w:t>
       </w:r>
-      <w:r>
-        <w:rPr>
-          <w:rFonts w:ascii="Arial" w:hAnsi="Arial" w:cs="Arial"/>
-        </w:rPr>
-        <w:t xml:space="preserve">info_gain_matrix </w:t>
+      <w:proofErr w:type="spellStart"/>
+      <w:r>
+        <w:rPr>
+          <w:rFonts w:ascii="Arial" w:hAnsi="Arial" w:cs="Arial"/>
+        </w:rPr>
+        <w:t>info_gain_matrix</w:t>
+      </w:r>
+      <w:proofErr w:type="spellEnd"/>
+      <w:r>
+        <w:rPr>
+          <w:rFonts w:ascii="Arial" w:hAnsi="Arial" w:cs="Arial"/>
+        </w:rPr>
+        <w:t xml:space="preserve"> </w:t>
       </w:r>
       <w:r>
         <w:rPr>
@@ -561,13 +671,7 @@
         <w:t xml:space="preserve">  </w:t>
       </w:r>
       <w:r>
-        <w:t>[c</w:t>
-      </w:r>
-      <w:r>
-        <w:t>1</w:t>
-      </w:r>
-      <w:r>
-        <w:t>,</w:t>
+        <w:t>[c1,</w:t>
       </w:r>
       <w:r>
         <w:rPr>
@@ -603,13 +707,7 @@
         <w:t xml:space="preserve"> </w:t>
       </w:r>
       <w:r>
-        <w:t>[c</w:t>
-      </w:r>
-      <w:r>
-        <w:t>2</w:t>
-      </w:r>
-      <w:r>
-        <w:t>,</w:t>
+        <w:t>[c2,</w:t>
       </w:r>
       <w:r>
         <w:rPr>
@@ -646,12 +744,14 @@
           <w:rFonts w:ascii="Arial" w:hAnsi="Arial" w:cs="Arial"/>
         </w:rPr>
       </w:pPr>
+      <w:proofErr w:type="spellStart"/>
       <w:r>
         <w:t>self.</w:t>
       </w:r>
       <w:r>
         <w:t>info_gain_matrices_each_parameter</w:t>
       </w:r>
+      <w:proofErr w:type="spellEnd"/>
       <w:r>
         <w:t xml:space="preserve"> = [ </w:t>
       </w:r>
@@ -664,10 +764,7 @@
         <w:t>[</w:t>
       </w:r>
       <w:r>
-        <w:t xml:space="preserve"> </w:t>
-      </w:r>
-      <w:r>
-        <w:t>[c1,</w:t>
+        <w:t xml:space="preserve"> [c1,</w:t>
       </w:r>
       <w:r>
         <w:rPr>
@@ -888,17 +985,47 @@
         <w:br/>
         <w:t xml:space="preserve">Inside </w:t>
       </w:r>
+      <w:proofErr w:type="spellStart"/>
       <w:r>
         <w:rPr>
           <w:rFonts w:ascii="Arial" w:hAnsi="Arial" w:cs="Arial"/>
         </w:rPr>
         <w:t>doeParameterModulationCombinationsScanner</w:t>
       </w:r>
-      <w:r>
-        <w:rPr>
-          <w:rFonts w:ascii="Arial" w:hAnsi="Arial" w:cs="Arial"/>
-        </w:rPr>
-        <w:t>(): info_gain_matricies for different parameter chocies.</w:t>
+      <w:proofErr w:type="spellEnd"/>
+      <w:r>
+        <w:rPr>
+          <w:rFonts w:ascii="Arial" w:hAnsi="Arial" w:cs="Arial"/>
+        </w:rPr>
+        <w:t xml:space="preserve">(): </w:t>
+      </w:r>
+      <w:proofErr w:type="spellStart"/>
+      <w:r>
+        <w:rPr>
+          <w:rFonts w:ascii="Arial" w:hAnsi="Arial" w:cs="Arial"/>
+        </w:rPr>
+        <w:t>info_gain_matricies</w:t>
+      </w:r>
+      <w:proofErr w:type="spellEnd"/>
+      <w:r>
+        <w:rPr>
+          <w:rFonts w:ascii="Arial" w:hAnsi="Arial" w:cs="Arial"/>
+        </w:rPr>
+        <w:t xml:space="preserve"> for different parameter </w:t>
+      </w:r>
+      <w:proofErr w:type="spellStart"/>
+      <w:r>
+        <w:rPr>
+          <w:rFonts w:ascii="Arial" w:hAnsi="Arial" w:cs="Arial"/>
+        </w:rPr>
+        <w:t>chocies</w:t>
+      </w:r>
+      <w:proofErr w:type="spellEnd"/>
+      <w:r>
+        <w:rPr>
+          <w:rFonts w:ascii="Arial" w:hAnsi="Arial" w:cs="Arial"/>
+        </w:rPr>
+        <w:t>.</w:t>
       </w:r>
     </w:p>
     <w:p>
@@ -907,12 +1034,14 @@
           <w:rFonts w:ascii="Arial" w:hAnsi="Arial" w:cs="Arial"/>
         </w:rPr>
       </w:pPr>
+      <w:proofErr w:type="spellStart"/>
       <w:r>
         <w:rPr>
           <w:rFonts w:ascii="Arial" w:hAnsi="Arial" w:cs="Arial"/>
         </w:rPr>
         <w:t>info_gains_matrices_list</w:t>
       </w:r>
+      <w:proofErr w:type="spellEnd"/>
       <w:r>
         <w:rPr>
           <w:rFonts w:ascii="Arial" w:hAnsi="Arial" w:cs="Arial"/>
@@ -1124,6 +1253,7 @@
           <w:rFonts w:ascii="Arial" w:hAnsi="Arial" w:cs="Arial"/>
         </w:rPr>
       </w:pPr>
+      <w:proofErr w:type="spellStart"/>
       <w:r>
         <w:rPr>
           <w:rFonts w:ascii="Arial" w:hAnsi="Arial" w:cs="Arial"/>
@@ -1142,17 +1272,12 @@
         </w:rPr>
         <w:t>array</w:t>
       </w:r>
-      <w:r>
-        <w:rPr>
-          <w:rFonts w:ascii="Arial" w:hAnsi="Arial" w:cs="Arial"/>
-        </w:rPr>
-        <w:t xml:space="preserve"> =</w:t>
-      </w:r>
-      <w:r>
-        <w:rPr>
-          <w:rFonts w:ascii="Arial" w:hAnsi="Arial" w:cs="Arial"/>
-        </w:rPr>
-        <w:t xml:space="preserve"> [ </w:t>
+      <w:proofErr w:type="spellEnd"/>
+      <w:r>
+        <w:rPr>
+          <w:rFonts w:ascii="Arial" w:hAnsi="Arial" w:cs="Arial"/>
+        </w:rPr>
+        <w:t xml:space="preserve"> = [ </w:t>
       </w:r>
       <w:r>
         <w:rPr>
@@ -1213,13 +1338,7 @@
         <w:rPr>
           <w:rFonts w:ascii="Arial" w:hAnsi="Arial" w:cs="Arial"/>
         </w:rPr>
-        <w:t xml:space="preserve"> </w:t>
-      </w:r>
-      <w:r>
-        <w:rPr>
-          <w:rFonts w:ascii="Arial" w:hAnsi="Arial" w:cs="Arial"/>
-        </w:rPr>
-        <w:t xml:space="preserve"> </w:t>
+        <w:t xml:space="preserve">  </w:t>
       </w:r>
       <w:r>
         <w:rPr>
@@ -1280,13 +1399,7 @@
         <w:rPr>
           <w:rFonts w:ascii="Arial" w:hAnsi="Arial" w:cs="Arial"/>
         </w:rPr>
-        <w:t xml:space="preserve"> </w:t>
-      </w:r>
-      <w:r>
-        <w:rPr>
-          <w:rFonts w:ascii="Arial" w:hAnsi="Arial" w:cs="Arial"/>
-        </w:rPr>
-        <w:t xml:space="preserve"> </w:t>
+        <w:t xml:space="preserve">  </w:t>
       </w:r>
       <w:r>
         <w:rPr>
@@ -1356,6 +1469,7 @@
           <w:rFonts w:ascii="Arial" w:hAnsi="Arial" w:cs="Arial"/>
         </w:rPr>
       </w:pPr>
+      <w:proofErr w:type="spellStart"/>
       <w:r>
         <w:rPr>
           <w:rFonts w:ascii="Arial" w:hAnsi="Arial" w:cs="Arial"/>
@@ -1368,17 +1482,12 @@
         </w:rPr>
         <w:t>info_gains_matrices_arrays_one_for_each_parameter</w:t>
       </w:r>
-      <w:r>
-        <w:rPr>
-          <w:rFonts w:ascii="Arial" w:hAnsi="Arial" w:cs="Arial"/>
-        </w:rPr>
-        <w:t xml:space="preserve"> = </w:t>
-      </w:r>
-      <w:r>
-        <w:rPr>
-          <w:rFonts w:ascii="Arial" w:hAnsi="Arial" w:cs="Arial"/>
-        </w:rPr>
-        <w:t>[</w:t>
+      <w:proofErr w:type="spellEnd"/>
+      <w:r>
+        <w:rPr>
+          <w:rFonts w:ascii="Arial" w:hAnsi="Arial" w:cs="Arial"/>
+        </w:rPr>
+        <w:t xml:space="preserve"> = [</w:t>
       </w:r>
     </w:p>
     <w:p>
@@ -2132,12 +2241,14 @@
         <w:lastRenderedPageBreak/>
         <w:t xml:space="preserve">Inside </w:t>
       </w:r>
+      <w:proofErr w:type="spellStart"/>
       <w:r>
         <w:rPr>
           <w:rFonts w:ascii="Arial" w:hAnsi="Arial" w:cs="Arial"/>
         </w:rPr>
         <w:t>createInfoGainModulationPlots</w:t>
       </w:r>
+      <w:proofErr w:type="spellEnd"/>
       <w:r>
         <w:rPr>
           <w:rFonts w:ascii="Arial" w:hAnsi="Arial" w:cs="Arial"/>
@@ -2164,23 +2275,19 @@
           <w:rFonts w:ascii="Arial" w:hAnsi="Arial" w:cs="Arial"/>
         </w:rPr>
       </w:pPr>
+      <w:proofErr w:type="spellStart"/>
       <w:r>
         <w:rPr>
           <w:rFonts w:ascii="Arial" w:hAnsi="Arial" w:cs="Arial"/>
         </w:rPr>
         <w:t>local_info_gains_matrices_array</w:t>
       </w:r>
-      <w:r>
-        <w:rPr>
-          <w:rFonts w:ascii="Arial" w:hAnsi="Arial" w:cs="Arial"/>
-        </w:rPr>
-        <w:t>=[</w:t>
-      </w:r>
-      <w:r>
-        <w:rPr>
-          <w:rFonts w:ascii="Arial" w:hAnsi="Arial" w:cs="Arial"/>
-        </w:rPr>
-        <w:t xml:space="preserve"> </w:t>
+      <w:proofErr w:type="spellEnd"/>
+      <w:r>
+        <w:rPr>
+          <w:rFonts w:ascii="Arial" w:hAnsi="Arial" w:cs="Arial"/>
+        </w:rPr>
+        <w:t xml:space="preserve">=[ </w:t>
       </w:r>
       <w:r>
         <w:rPr>
@@ -2398,12 +2505,14 @@
           <w:rFonts w:ascii="Arial" w:hAnsi="Arial" w:cs="Arial"/>
         </w:rPr>
       </w:pPr>
+      <w:proofErr w:type="spellStart"/>
       <w:r>
         <w:rPr>
           <w:rFonts w:ascii="Arial" w:hAnsi="Arial" w:cs="Arial"/>
         </w:rPr>
         <w:t>local_info_gains_matrices_array</w:t>
       </w:r>
+      <w:proofErr w:type="spellEnd"/>
       <w:r>
         <w:rPr>
           <w:rFonts w:ascii="Arial" w:hAnsi="Arial" w:cs="Arial"/>
@@ -2463,52 +2572,42 @@
         <w:rPr>
           <w:rFonts w:ascii="Arial" w:hAnsi="Arial" w:cs="Arial"/>
         </w:rPr>
-        <w:t xml:space="preserve"> pulls out a parameter’s info gain arrays for each modulation, and then the loop can go across each modulation index </w:t>
-      </w:r>
-      <w:r>
-        <w:rPr>
-          <w:rFonts w:ascii="Arial" w:hAnsi="Arial" w:cs="Arial"/>
-        </w:rPr>
-        <w:t>(e.g., pink, cyan, blue) one at a time</w:t>
-      </w:r>
-      <w:r>
-        <w:rPr>
-          <w:rFonts w:ascii="Arial" w:hAnsi="Arial" w:cs="Arial"/>
-        </w:rPr>
-        <w:t>, as before.</w:t>
-      </w:r>
-      <w:r>
-        <w:rPr>
-          <w:rFonts w:ascii="Arial" w:hAnsi="Arial" w:cs="Arial"/>
-        </w:rPr>
-        <w:t xml:space="preserve"> Note that </w:t>
-      </w:r>
-      <w:r>
-        <w:rPr>
-          <w:rFonts w:ascii="Arial" w:hAnsi="Arial" w:cs="Arial"/>
-        </w:rPr>
-        <w:t>[:][parameterIndex]</w:t>
-      </w:r>
-      <w:r>
-        <w:rPr>
-          <w:rFonts w:ascii="Arial" w:hAnsi="Arial" w:cs="Arial"/>
-        </w:rPr>
-        <w:t xml:space="preserve"> is correct and </w:t>
-      </w:r>
-      <w:r>
-        <w:rPr>
-          <w:rFonts w:ascii="Arial" w:hAnsi="Arial" w:cs="Arial"/>
-        </w:rPr>
-        <w:t>[:,parameterIndex]</w:t>
-      </w:r>
-      <w:r>
-        <w:rPr>
-          <w:rFonts w:ascii="Arial" w:hAnsi="Arial" w:cs="Arial"/>
-        </w:rPr>
-        <w:t xml:space="preserve"> is not correct.</w:t>
-      </w:r>
-      <w:bookmarkStart w:id="0" w:name="_GoBack"/>
-      <w:bookmarkEnd w:id="0"/>
+        <w:t xml:space="preserve"> pulls out a parameter’s info gain arrays for each modulation, and then the loop can go across each modulation index (e.g., pink, cyan, blue) one at a time, as before.</w:t>
+      </w:r>
+      <w:r>
+        <w:rPr>
+          <w:rFonts w:ascii="Arial" w:hAnsi="Arial" w:cs="Arial"/>
+        </w:rPr>
+        <w:t xml:space="preserve"> Note that [:][</w:t>
+      </w:r>
+      <w:proofErr w:type="spellStart"/>
+      <w:r>
+        <w:rPr>
+          <w:rFonts w:ascii="Arial" w:hAnsi="Arial" w:cs="Arial"/>
+        </w:rPr>
+        <w:t>parameterIndex</w:t>
+      </w:r>
+      <w:proofErr w:type="spellEnd"/>
+      <w:r>
+        <w:rPr>
+          <w:rFonts w:ascii="Arial" w:hAnsi="Arial" w:cs="Arial"/>
+        </w:rPr>
+        <w:t>] is correct and [:,</w:t>
+      </w:r>
+      <w:proofErr w:type="spellStart"/>
+      <w:r>
+        <w:rPr>
+          <w:rFonts w:ascii="Arial" w:hAnsi="Arial" w:cs="Arial"/>
+        </w:rPr>
+        <w:t>parameterIndex</w:t>
+      </w:r>
+      <w:proofErr w:type="spellEnd"/>
+      <w:r>
+        <w:rPr>
+          <w:rFonts w:ascii="Arial" w:hAnsi="Arial" w:cs="Arial"/>
+        </w:rPr>
+        <w:t>] is not correct.</w:t>
+      </w:r>
     </w:p>
     <w:p>
       <w:pPr>
@@ -2536,7 +2635,7 @@
 </file>
 
 <file path=word/styles.xml><?xml version="1.0" encoding="utf-8"?>
-<w:styles xmlns:mc="http://schemas.openxmlformats.org/markup-compatibility/2006" xmlns:r="http://schemas.openxmlformats.org/officeDocument/2006/relationships" xmlns:w="http://schemas.openxmlformats.org/wordprocessingml/2006/main" xmlns:w14="http://schemas.microsoft.com/office/word/2010/wordml" xmlns:w15="http://schemas.microsoft.com/office/word/2012/wordml" xmlns:w16cid="http://schemas.microsoft.com/office/word/2016/wordml/cid" xmlns:w16se="http://schemas.microsoft.com/office/word/2015/wordml/symex" mc:Ignorable="w14 w15 w16se w16cid">
+<w:styles xmlns:mc="http://schemas.openxmlformats.org/markup-compatibility/2006" xmlns:r="http://schemas.openxmlformats.org/officeDocument/2006/relationships" xmlns:w="http://schemas.openxmlformats.org/wordprocessingml/2006/main" xmlns:w14="http://schemas.microsoft.com/office/word/2010/wordml" xmlns:w15="http://schemas.microsoft.com/office/word/2012/wordml" xmlns:w16cex="http://schemas.microsoft.com/office/word/2018/wordml/cex" xmlns:w16cid="http://schemas.microsoft.com/office/word/2016/wordml/cid" xmlns:w16="http://schemas.microsoft.com/office/word/2018/wordml" xmlns:w16se="http://schemas.microsoft.com/office/word/2015/wordml/symex" mc:Ignorable="w14 w15 w16se w16cid w16 w16cex">
   <w:docDefaults>
     <w:rPrDefault>
       <w:rPr>
@@ -2658,6 +2757,7 @@
     <w:lsdException w:name="HTML Sample" w:semiHidden="1" w:unhideWhenUsed="1"/>
     <w:lsdException w:name="HTML Typewriter" w:semiHidden="1" w:unhideWhenUsed="1"/>
     <w:lsdException w:name="HTML Variable" w:semiHidden="1" w:unhideWhenUsed="1"/>
+    <w:lsdException w:name="Normal Table" w:semiHidden="1" w:unhideWhenUsed="1"/>
     <w:lsdException w:name="annotation subject" w:semiHidden="1" w:unhideWhenUsed="1"/>
     <w:lsdException w:name="No List" w:semiHidden="1" w:unhideWhenUsed="1"/>
     <w:lsdException w:name="Outline List 1" w:semiHidden="1" w:unhideWhenUsed="1"/>
@@ -2704,8 +2804,10 @@
     <w:lsdException w:name="Table Subtle 2" w:semiHidden="1" w:unhideWhenUsed="1"/>
     <w:lsdException w:name="Table Web 1" w:semiHidden="1" w:unhideWhenUsed="1"/>
     <w:lsdException w:name="Table Web 2" w:semiHidden="1" w:unhideWhenUsed="1"/>
+    <w:lsdException w:name="Table Web 3" w:semiHidden="1" w:unhideWhenUsed="1"/>
     <w:lsdException w:name="Balloon Text" w:semiHidden="1" w:unhideWhenUsed="1"/>
     <w:lsdException w:name="Table Grid" w:uiPriority="39"/>
+    <w:lsdException w:name="Table Theme" w:semiHidden="1" w:unhideWhenUsed="1"/>
     <w:lsdException w:name="Placeholder Text" w:semiHidden="1"/>
     <w:lsdException w:name="No Spacing" w:uiPriority="1" w:qFormat="1"/>
     <w:lsdException w:name="Light Shading" w:uiPriority="60"/>
@@ -2935,6 +3037,7 @@
   <w:style w:type="character" w:default="1" w:styleId="DefaultParagraphFont">
     <w:name w:val="Default Paragraph Font"/>
     <w:uiPriority w:val="1"/>
+    <w:semiHidden/>
     <w:unhideWhenUsed/>
   </w:style>
   <w:style w:type="table" w:default="1" w:styleId="TableNormal">

</xml_diff>